<commit_message>
- Updating documentation after review
</commit_message>
<xml_diff>
--- a/Documentation/Manual Uso de Auto Generador y Framework.docx
+++ b/Documentation/Manual Uso de Auto Generador y Framework.docx
@@ -78,7 +78,6 @@
         </w:rPr>
         <w:t>Framework_</w:t>
       </w:r>
-      <w:proofErr w:type="gramStart"/>
       <w:r>
         <w:rPr>
           <w:lang w:val="es-MX"/>
@@ -90,15 +89,8 @@
         <w:rPr>
           <w:lang w:val="es-MX"/>
         </w:rPr>
-        <w:t xml:space="preserve">”  </w:t>
-      </w:r>
-      <w:r>
-        <w:rPr>
-          <w:lang w:val="es-MX"/>
-        </w:rPr>
-        <w:t>(</w:t>
-      </w:r>
-      <w:proofErr w:type="gramEnd"/>
+        <w:t>” (</w:t>
+      </w:r>
       <w:r>
         <w:rPr>
           <w:lang w:val="es-MX"/>

</xml_diff>